<commit_message>
Fixed robot template model. Standards document updated.
</commit_message>
<xml_diff>
--- a/documents/ModelingStandards.docx
+++ b/documents/ModelingStandards.docx
@@ -4537,7 +4537,47 @@
         <w:rPr>
           <w:bCs/>
         </w:rPr>
-        <w:t>When modeling in Stateflow, you should use atomic subcharts for:</w:t>
+        <w:t xml:space="preserve">When modeling in </w:t>
+      </w:r>
+      <w:proofErr w:type="spellStart"/>
+      <w:r>
+        <w:rPr>
+          <w:bCs/>
+        </w:rPr>
+        <w:t>Stateflow</w:t>
+      </w:r>
+      <w:proofErr w:type="spellEnd"/>
+      <w:r>
+        <w:rPr>
+          <w:bCs/>
+        </w:rPr>
+        <w:t xml:space="preserve">, </w:t>
+      </w:r>
+      <w:r>
+        <w:rPr>
+          <w:bCs/>
+        </w:rPr>
+        <w:t xml:space="preserve">use atomic </w:t>
+      </w:r>
+      <w:proofErr w:type="spellStart"/>
+      <w:r>
+        <w:rPr>
+          <w:bCs/>
+        </w:rPr>
+        <w:t>subcharts</w:t>
+      </w:r>
+      <w:proofErr w:type="spellEnd"/>
+      <w:r>
+        <w:rPr>
+          <w:bCs/>
+        </w:rPr>
+        <w:t xml:space="preserve"> in libraries.  This lets you</w:t>
+      </w:r>
+      <w:r>
+        <w:rPr>
+          <w:bCs/>
+        </w:rPr>
+        <w:t>:</w:t>
       </w:r>
     </w:p>
     <w:p>
@@ -4556,7 +4596,27 @@
         <w:rPr>
           <w:bCs/>
         </w:rPr>
-        <w:t>Creating reusable Stateflow components</w:t>
+        <w:t>Create</w:t>
+      </w:r>
+      <w:r>
+        <w:rPr>
+          <w:bCs/>
+        </w:rPr>
+        <w:t xml:space="preserve"> reusable </w:t>
+      </w:r>
+      <w:proofErr w:type="spellStart"/>
+      <w:r>
+        <w:rPr>
+          <w:bCs/>
+        </w:rPr>
+        <w:t>Stateflow</w:t>
+      </w:r>
+      <w:proofErr w:type="spellEnd"/>
+      <w:r>
+        <w:rPr>
+          <w:bCs/>
+        </w:rPr>
+        <w:t xml:space="preserve"> components</w:t>
       </w:r>
     </w:p>
     <w:p>
@@ -4575,7 +4635,19 @@
         <w:rPr>
           <w:bCs/>
         </w:rPr>
-        <w:t>Many places in one model</w:t>
+        <w:t xml:space="preserve">Many </w:t>
+      </w:r>
+      <w:r>
+        <w:rPr>
+          <w:bCs/>
+        </w:rPr>
+        <w:t>instances</w:t>
+      </w:r>
+      <w:r>
+        <w:rPr>
+          <w:bCs/>
+        </w:rPr>
+        <w:t xml:space="preserve"> in one model</w:t>
       </w:r>
     </w:p>
     <w:p>
@@ -4594,7 +4666,13 @@
         <w:rPr>
           <w:bCs/>
         </w:rPr>
-        <w:t>Once (or many places) in multiple models</w:t>
+        <w:t>One or more instances</w:t>
+      </w:r>
+      <w:r>
+        <w:rPr>
+          <w:bCs/>
+        </w:rPr>
+        <w:t xml:space="preserve"> in multiple models</w:t>
       </w:r>
     </w:p>
     <w:p>
@@ -4613,7 +4691,27 @@
         <w:rPr>
           <w:bCs/>
         </w:rPr>
-        <w:t>Creating unit testable Stateflow components</w:t>
+        <w:t>Create</w:t>
+      </w:r>
+      <w:r>
+        <w:rPr>
+          <w:bCs/>
+        </w:rPr>
+        <w:t xml:space="preserve"> unit testable </w:t>
+      </w:r>
+      <w:proofErr w:type="spellStart"/>
+      <w:r>
+        <w:rPr>
+          <w:bCs/>
+        </w:rPr>
+        <w:t>Stateflow</w:t>
+      </w:r>
+      <w:proofErr w:type="spellEnd"/>
+      <w:r>
+        <w:rPr>
+          <w:bCs/>
+        </w:rPr>
+        <w:t xml:space="preserve"> components</w:t>
       </w:r>
     </w:p>
     <w:p>
@@ -4632,7 +4730,31 @@
         <w:rPr>
           <w:bCs/>
         </w:rPr>
-        <w:t>Enabling multiple people to work concurrently on different elements of the chart (if places in libraries)</w:t>
+        <w:t>W</w:t>
+      </w:r>
+      <w:r>
+        <w:rPr>
+          <w:bCs/>
+        </w:rPr>
+        <w:t>ork concurrently</w:t>
+      </w:r>
+      <w:r>
+        <w:rPr>
+          <w:bCs/>
+        </w:rPr>
+        <w:t xml:space="preserve"> with other people</w:t>
+      </w:r>
+      <w:r>
+        <w:rPr>
+          <w:bCs/>
+        </w:rPr>
+        <w:t xml:space="preserve"> on d</w:t>
+      </w:r>
+      <w:r>
+        <w:rPr>
+          <w:bCs/>
+        </w:rPr>
+        <w:t>ifferent elements of the chart</w:t>
       </w:r>
     </w:p>
     <w:p>
@@ -4673,11 +4795,19 @@
         </w:rPr>
         <w:t xml:space="preserve"> processing, </w:t>
       </w:r>
-      <w:r>
-        <w:rPr>
-          <w:bCs/>
-        </w:rPr>
-        <w:t xml:space="preserve">Zumobot </w:t>
+      <w:proofErr w:type="spellStart"/>
+      <w:r>
+        <w:rPr>
+          <w:bCs/>
+        </w:rPr>
+        <w:t>Zumobot</w:t>
+      </w:r>
+      <w:proofErr w:type="spellEnd"/>
+      <w:r>
+        <w:rPr>
+          <w:bCs/>
+        </w:rPr>
+        <w:t xml:space="preserve"> </w:t>
       </w:r>
       <w:r>
         <w:rPr>
@@ -4773,8 +4903,6 @@
           <w:sz w:val="24"/>
         </w:rPr>
       </w:pPr>
-      <w:bookmarkStart w:id="0" w:name="_GoBack"/>
-      <w:bookmarkEnd w:id="0"/>
     </w:p>
     <w:p>
       <w:pPr>
@@ -4861,37 +4989,57 @@
         <w:rPr>
           <w:bCs/>
         </w:rPr>
-        <w:t xml:space="preserve">Since there are </w:t>
-      </w:r>
-      <w:r>
-        <w:rPr>
-          <w:bCs/>
-        </w:rPr>
-        <w:t>many</w:t>
-      </w:r>
-      <w:r>
-        <w:rPr>
-          <w:bCs/>
-        </w:rPr>
-        <w:t xml:space="preserve"> robots, there will be </w:t>
-      </w:r>
-      <w:r>
-        <w:rPr>
-          <w:bCs/>
-        </w:rPr>
-        <w:t>many r</w:t>
-      </w:r>
-      <w:r>
-        <w:rPr>
-          <w:bCs/>
-        </w:rPr>
-        <w:t>obot models (</w:t>
-      </w:r>
-      <w:r>
-        <w:rPr>
-          <w:bCs/>
-        </w:rPr>
-        <w:t>NXT, Hydra, Zumobot, etc.</w:t>
+        <w:t>T</w:t>
+      </w:r>
+      <w:r>
+        <w:rPr>
+          <w:bCs/>
+        </w:rPr>
+        <w:t xml:space="preserve">here will be </w:t>
+      </w:r>
+      <w:r>
+        <w:rPr>
+          <w:bCs/>
+        </w:rPr>
+        <w:t>one</w:t>
+      </w:r>
+      <w:r>
+        <w:rPr>
+          <w:bCs/>
+        </w:rPr>
+        <w:t xml:space="preserve"> r</w:t>
+      </w:r>
+      <w:r>
+        <w:rPr>
+          <w:bCs/>
+        </w:rPr>
+        <w:t>obot model for each different type of target hardware</w:t>
+      </w:r>
+      <w:r>
+        <w:rPr>
+          <w:bCs/>
+        </w:rPr>
+        <w:t xml:space="preserve"> (</w:t>
+      </w:r>
+      <w:r>
+        <w:rPr>
+          <w:bCs/>
+        </w:rPr>
+        <w:t xml:space="preserve">NXT, Hydra, </w:t>
+      </w:r>
+      <w:proofErr w:type="spellStart"/>
+      <w:r>
+        <w:rPr>
+          <w:bCs/>
+        </w:rPr>
+        <w:t>Zumobot</w:t>
+      </w:r>
+      <w:proofErr w:type="spellEnd"/>
+      <w:r>
+        <w:rPr>
+          <w:bCs/>
+        </w:rPr>
+        <w:t>, etc.</w:t>
       </w:r>
       <w:r>
         <w:rPr>
@@ -5170,6 +5318,8 @@
           </wp:inline>
         </w:drawing>
       </w:r>
+      <w:bookmarkStart w:id="0" w:name="_GoBack"/>
+      <w:bookmarkEnd w:id="0"/>
     </w:p>
     <w:p>
       <w:pPr>
@@ -5391,6 +5541,15 @@
       <w:pPr>
         <w:spacing w:after="0" w:line="240" w:lineRule="auto"/>
         <w:ind w:left="1080"/>
+        <w:rPr>
+          <w:bCs/>
+        </w:rPr>
+      </w:pPr>
+    </w:p>
+    <w:p>
+      <w:pPr>
+        <w:spacing w:after="0" w:line="240" w:lineRule="auto"/>
+        <w:ind w:left="1080"/>
         <w:jc w:val="center"/>
         <w:rPr>
           <w:bCs/>
@@ -5472,6 +5631,170 @@
     <w:p>
       <w:pPr>
         <w:spacing w:after="0" w:line="240" w:lineRule="auto"/>
+        <w:ind w:left="1080"/>
+        <w:rPr>
+          <w:bCs/>
+        </w:rPr>
+      </w:pPr>
+    </w:p>
+    <w:p>
+      <w:pPr>
+        <w:spacing w:after="0" w:line="240" w:lineRule="auto"/>
+        <w:ind w:left="1080"/>
+        <w:rPr>
+          <w:bCs/>
+        </w:rPr>
+      </w:pPr>
+      <w:r>
+        <w:rPr>
+          <w:bCs/>
+        </w:rPr>
+        <w:t>Try to group plant data into structures to reduce the number of variables in the data dictionary.  For example, you can group variables by functionality:</w:t>
+      </w:r>
+    </w:p>
+    <w:p>
+      <w:pPr>
+        <w:spacing w:after="0" w:line="240" w:lineRule="auto"/>
+        <w:ind w:left="1080"/>
+        <w:rPr>
+          <w:bCs/>
+        </w:rPr>
+      </w:pPr>
+    </w:p>
+    <w:p>
+      <w:pPr>
+        <w:spacing w:after="0" w:line="240" w:lineRule="auto"/>
+        <w:rPr>
+          <w:b/>
+          <w:bCs/>
+          <w:sz w:val="24"/>
+        </w:rPr>
+      </w:pPr>
+      <w:r>
+        <w:rPr>
+          <w:noProof/>
+        </w:rPr>
+        <w:drawing>
+          <wp:anchor distT="0" distB="0" distL="114300" distR="114300" simplePos="0" relativeHeight="251677696" behindDoc="0" locked="0" layoutInCell="1" allowOverlap="1" wp14:anchorId="5E16ABE1" wp14:editId="26CCBCF1">
+            <wp:simplePos x="0" y="0"/>
+            <wp:positionH relativeFrom="column">
+              <wp:posOffset>4222750</wp:posOffset>
+            </wp:positionH>
+            <wp:positionV relativeFrom="paragraph">
+              <wp:posOffset>65462</wp:posOffset>
+            </wp:positionV>
+            <wp:extent cx="2075254" cy="1606550"/>
+            <wp:effectExtent l="0" t="0" r="1270" b="0"/>
+            <wp:wrapNone/>
+            <wp:docPr id="195" name="Picture 195"/>
+            <wp:cNvGraphicFramePr>
+              <a:graphicFrameLocks xmlns:a="http://schemas.openxmlformats.org/drawingml/2006/main" noChangeAspect="1"/>
+            </wp:cNvGraphicFramePr>
+            <a:graphic xmlns:a="http://schemas.openxmlformats.org/drawingml/2006/main">
+              <a:graphicData uri="http://schemas.openxmlformats.org/drawingml/2006/picture">
+                <pic:pic xmlns:pic="http://schemas.openxmlformats.org/drawingml/2006/picture">
+                  <pic:nvPicPr>
+                    <pic:cNvPr id="1" name=""/>
+                    <pic:cNvPicPr/>
+                  </pic:nvPicPr>
+                  <pic:blipFill>
+                    <a:blip r:embed="rId24">
+                      <a:extLst>
+                        <a:ext uri="{28A0092B-C50C-407E-A947-70E740481C1C}">
+                          <a14:useLocalDpi xmlns:a14="http://schemas.microsoft.com/office/drawing/2010/main" val="0"/>
+                        </a:ext>
+                      </a:extLst>
+                    </a:blip>
+                    <a:stretch>
+                      <a:fillRect/>
+                    </a:stretch>
+                  </pic:blipFill>
+                  <pic:spPr>
+                    <a:xfrm>
+                      <a:off x="0" y="0"/>
+                      <a:ext cx="2075254" cy="1606550"/>
+                    </a:xfrm>
+                    <a:prstGeom prst="rect">
+                      <a:avLst/>
+                    </a:prstGeom>
+                  </pic:spPr>
+                </pic:pic>
+              </a:graphicData>
+            </a:graphic>
+            <wp14:sizeRelH relativeFrom="page">
+              <wp14:pctWidth>0</wp14:pctWidth>
+            </wp14:sizeRelH>
+            <wp14:sizeRelV relativeFrom="page">
+              <wp14:pctHeight>0</wp14:pctHeight>
+            </wp14:sizeRelV>
+          </wp:anchor>
+        </w:drawing>
+      </w:r>
+      <w:r>
+        <w:rPr>
+          <w:b/>
+          <w:bCs/>
+          <w:sz w:val="24"/>
+        </w:rPr>
+        <w:t xml:space="preserve">  </w:t>
+      </w:r>
+      <w:r>
+        <w:rPr>
+          <w:noProof/>
+        </w:rPr>
+        <w:drawing>
+          <wp:inline distT="0" distB="0" distL="0" distR="0" wp14:anchorId="7968349D" wp14:editId="2DB76000">
+            <wp:extent cx="3949700" cy="1719976"/>
+            <wp:effectExtent l="19050" t="19050" r="12700" b="13970"/>
+            <wp:docPr id="194" name="Picture 194"/>
+            <wp:cNvGraphicFramePr>
+              <a:graphicFrameLocks xmlns:a="http://schemas.openxmlformats.org/drawingml/2006/main" noChangeAspect="1"/>
+            </wp:cNvGraphicFramePr>
+            <a:graphic xmlns:a="http://schemas.openxmlformats.org/drawingml/2006/main">
+              <a:graphicData uri="http://schemas.openxmlformats.org/drawingml/2006/picture">
+                <pic:pic xmlns:pic="http://schemas.openxmlformats.org/drawingml/2006/picture">
+                  <pic:nvPicPr>
+                    <pic:cNvPr id="1" name=""/>
+                    <pic:cNvPicPr/>
+                  </pic:nvPicPr>
+                  <pic:blipFill>
+                    <a:blip r:embed="rId25"/>
+                    <a:stretch>
+                      <a:fillRect/>
+                    </a:stretch>
+                  </pic:blipFill>
+                  <pic:spPr>
+                    <a:xfrm>
+                      <a:off x="0" y="0"/>
+                      <a:ext cx="3979562" cy="1732980"/>
+                    </a:xfrm>
+                    <a:prstGeom prst="rect">
+                      <a:avLst/>
+                    </a:prstGeom>
+                    <a:ln>
+                      <a:solidFill>
+                        <a:schemeClr val="tx1"/>
+                      </a:solidFill>
+                    </a:ln>
+                  </pic:spPr>
+                </pic:pic>
+              </a:graphicData>
+            </a:graphic>
+          </wp:inline>
+        </w:drawing>
+      </w:r>
+      <w:r>
+        <w:rPr>
+          <w:b/>
+          <w:bCs/>
+          <w:sz w:val="24"/>
+        </w:rPr>
+        <w:t xml:space="preserve">  </w:t>
+      </w:r>
+    </w:p>
+    <w:p>
+      <w:pPr>
+        <w:spacing w:after="0" w:line="240" w:lineRule="auto"/>
         <w:rPr>
           <w:b/>
           <w:bCs/>
@@ -5702,6 +6025,7 @@
         <w:rPr>
           <w:bCs/>
         </w:rPr>
+        <w:lastRenderedPageBreak/>
         <w:t>The provided interface specification is shown below:</w:t>
       </w:r>
     </w:p>
@@ -5711,9 +6035,7 @@
         <w:spacing w:after="0" w:line="240" w:lineRule="auto"/>
         <w:ind w:left="1440"/>
         <w:rPr>
-          <w:b/>
-          <w:bCs/>
-          <w:sz w:val="24"/>
+          <w:bCs/>
         </w:rPr>
       </w:pPr>
     </w:p>
@@ -5726,6 +6048,12 @@
           <w:bCs/>
         </w:rPr>
       </w:pPr>
+      <w:r>
+        <w:rPr>
+          <w:bCs/>
+        </w:rPr>
+        <w:t>INPUTS</w:t>
+      </w:r>
     </w:p>
     <w:p>
       <w:pPr>
@@ -5737,38 +6065,26 @@
           <w:u w:val="single"/>
         </w:rPr>
       </w:pPr>
-      <w:r>
-        <w:rPr>
-          <w:bCs/>
-        </w:rPr>
-        <w:t>INPUTS</w:t>
-      </w:r>
-      <w:r>
-        <w:rPr>
-          <w:bCs/>
-        </w:rPr>
-        <w:br/>
-      </w:r>
     </w:p>
     <w:tbl>
       <w:tblPr>
         <w:tblStyle w:val="TableGrid"/>
-        <w:tblW w:w="8490" w:type="dxa"/>
+        <w:tblW w:w="8599" w:type="dxa"/>
         <w:tblInd w:w="1519" w:type="dxa"/>
         <w:tblLook w:val="04A0" w:firstRow="1" w:lastRow="0" w:firstColumn="1" w:lastColumn="0" w:noHBand="0" w:noVBand="1"/>
       </w:tblPr>
       <w:tblGrid>
-        <w:gridCol w:w="1854"/>
-        <w:gridCol w:w="2120"/>
-        <w:gridCol w:w="4516"/>
+        <w:gridCol w:w="1878"/>
+        <w:gridCol w:w="2147"/>
+        <w:gridCol w:w="4574"/>
       </w:tblGrid>
       <w:tr>
         <w:trPr>
-          <w:trHeight w:val="469"/>
+          <w:trHeight w:val="415"/>
         </w:trPr>
         <w:tc>
           <w:tcPr>
-            <w:tcW w:w="1854" w:type="dxa"/>
+            <w:tcW w:w="1878" w:type="dxa"/>
           </w:tcPr>
           <w:p>
             <w:pPr>
@@ -5791,7 +6107,7 @@
         </w:tc>
         <w:tc>
           <w:tcPr>
-            <w:tcW w:w="2120" w:type="dxa"/>
+            <w:tcW w:w="2147" w:type="dxa"/>
           </w:tcPr>
           <w:p>
             <w:pPr>
@@ -5814,7 +6130,7 @@
         </w:tc>
         <w:tc>
           <w:tcPr>
-            <w:tcW w:w="4516" w:type="dxa"/>
+            <w:tcW w:w="4574" w:type="dxa"/>
           </w:tcPr>
           <w:p>
             <w:pPr>
@@ -5838,11 +6154,11 @@
       </w:tr>
       <w:tr>
         <w:trPr>
-          <w:trHeight w:val="469"/>
+          <w:trHeight w:val="415"/>
         </w:trPr>
         <w:tc>
           <w:tcPr>
-            <w:tcW w:w="1854" w:type="dxa"/>
+            <w:tcW w:w="1878" w:type="dxa"/>
             <w:vAlign w:val="center"/>
           </w:tcPr>
           <w:p>
@@ -5865,7 +6181,7 @@
         </w:tc>
         <w:tc>
           <w:tcPr>
-            <w:tcW w:w="2120" w:type="dxa"/>
+            <w:tcW w:w="2147" w:type="dxa"/>
             <w:vAlign w:val="center"/>
           </w:tcPr>
           <w:p>
@@ -5896,7 +6212,7 @@
         </w:tc>
         <w:tc>
           <w:tcPr>
-            <w:tcW w:w="4516" w:type="dxa"/>
+            <w:tcW w:w="4574" w:type="dxa"/>
             <w:vAlign w:val="center"/>
           </w:tcPr>
           <w:p>
@@ -5916,11 +6232,11 @@
       </w:tr>
       <w:tr>
         <w:trPr>
-          <w:trHeight w:val="962"/>
+          <w:trHeight w:val="852"/>
         </w:trPr>
         <w:tc>
           <w:tcPr>
-            <w:tcW w:w="1854" w:type="dxa"/>
+            <w:tcW w:w="1878" w:type="dxa"/>
             <w:vAlign w:val="center"/>
           </w:tcPr>
           <w:p>
@@ -5943,7 +6259,7 @@
         </w:tc>
         <w:tc>
           <w:tcPr>
-            <w:tcW w:w="2120" w:type="dxa"/>
+            <w:tcW w:w="2147" w:type="dxa"/>
             <w:vAlign w:val="center"/>
           </w:tcPr>
           <w:p>
@@ -5974,7 +6290,7 @@
         </w:tc>
         <w:tc>
           <w:tcPr>
-            <w:tcW w:w="4516" w:type="dxa"/>
+            <w:tcW w:w="4574" w:type="dxa"/>
             <w:vAlign w:val="center"/>
           </w:tcPr>
           <w:p>
@@ -6000,73 +6316,55 @@
         <w:ind w:left="1440"/>
         <w:rPr>
           <w:bCs/>
+        </w:rPr>
+      </w:pPr>
+    </w:p>
+    <w:p>
+      <w:pPr>
+        <w:pStyle w:val="ListParagraph"/>
+        <w:spacing w:after="0" w:line="240" w:lineRule="auto"/>
+        <w:ind w:left="1440"/>
+        <w:rPr>
+          <w:bCs/>
+        </w:rPr>
+      </w:pPr>
+      <w:r>
+        <w:rPr>
+          <w:bCs/>
+        </w:rPr>
+        <w:t>OUTPUTS</w:t>
+      </w:r>
+    </w:p>
+    <w:p>
+      <w:pPr>
+        <w:pStyle w:val="ListParagraph"/>
+        <w:spacing w:after="0" w:line="240" w:lineRule="auto"/>
+        <w:ind w:left="1440"/>
+        <w:rPr>
+          <w:bCs/>
           <w:u w:val="single"/>
         </w:rPr>
       </w:pPr>
-    </w:p>
-    <w:p>
-      <w:pPr>
-        <w:pStyle w:val="ListParagraph"/>
-        <w:spacing w:after="0" w:line="240" w:lineRule="auto"/>
-        <w:ind w:left="1440"/>
-        <w:rPr>
-          <w:bCs/>
-        </w:rPr>
-      </w:pPr>
-    </w:p>
-    <w:p>
-      <w:pPr>
-        <w:pStyle w:val="ListParagraph"/>
-        <w:spacing w:after="0" w:line="240" w:lineRule="auto"/>
-        <w:ind w:left="1440"/>
-        <w:rPr>
-          <w:bCs/>
-        </w:rPr>
-      </w:pPr>
-    </w:p>
-    <w:p>
-      <w:pPr>
-        <w:pStyle w:val="ListParagraph"/>
-        <w:spacing w:after="0" w:line="240" w:lineRule="auto"/>
-        <w:ind w:left="1440"/>
-        <w:rPr>
-          <w:bCs/>
-          <w:u w:val="single"/>
-        </w:rPr>
-      </w:pPr>
-      <w:r>
-        <w:rPr>
-          <w:bCs/>
-        </w:rPr>
-        <w:lastRenderedPageBreak/>
-        <w:t>OUTPUTS</w:t>
-      </w:r>
-      <w:r>
-        <w:rPr>
-          <w:bCs/>
-        </w:rPr>
-        <w:br/>
-      </w:r>
     </w:p>
     <w:tbl>
       <w:tblPr>
         <w:tblStyle w:val="TableGrid"/>
-        <w:tblW w:w="8578" w:type="dxa"/>
+        <w:tblW w:w="8606" w:type="dxa"/>
         <w:tblInd w:w="1519" w:type="dxa"/>
         <w:tblLook w:val="04A0" w:firstRow="1" w:lastRow="0" w:firstColumn="1" w:lastColumn="0" w:noHBand="0" w:noVBand="1"/>
       </w:tblPr>
       <w:tblGrid>
-        <w:gridCol w:w="1806"/>
-        <w:gridCol w:w="2209"/>
-        <w:gridCol w:w="4563"/>
+        <w:gridCol w:w="1812"/>
+        <w:gridCol w:w="2216"/>
+        <w:gridCol w:w="4578"/>
       </w:tblGrid>
       <w:tr>
         <w:trPr>
-          <w:trHeight w:val="444"/>
+          <w:trHeight w:val="401"/>
         </w:trPr>
         <w:tc>
           <w:tcPr>
-            <w:tcW w:w="1806" w:type="dxa"/>
+            <w:tcW w:w="1812" w:type="dxa"/>
           </w:tcPr>
           <w:p>
             <w:pPr>
@@ -6089,7 +6387,7 @@
         </w:tc>
         <w:tc>
           <w:tcPr>
-            <w:tcW w:w="2209" w:type="dxa"/>
+            <w:tcW w:w="2216" w:type="dxa"/>
           </w:tcPr>
           <w:p>
             <w:pPr>
@@ -6112,7 +6410,7 @@
         </w:tc>
         <w:tc>
           <w:tcPr>
-            <w:tcW w:w="4563" w:type="dxa"/>
+            <w:tcW w:w="4578" w:type="dxa"/>
           </w:tcPr>
           <w:p>
             <w:pPr>
@@ -6136,11 +6434,11 @@
       </w:tr>
       <w:tr>
         <w:trPr>
-          <w:trHeight w:val="444"/>
+          <w:trHeight w:val="401"/>
         </w:trPr>
         <w:tc>
           <w:tcPr>
-            <w:tcW w:w="1806" w:type="dxa"/>
+            <w:tcW w:w="1812" w:type="dxa"/>
             <w:vAlign w:val="center"/>
           </w:tcPr>
           <w:p>
@@ -6163,7 +6461,7 @@
         </w:tc>
         <w:tc>
           <w:tcPr>
-            <w:tcW w:w="2209" w:type="dxa"/>
+            <w:tcW w:w="2216" w:type="dxa"/>
             <w:vAlign w:val="center"/>
           </w:tcPr>
           <w:p>
@@ -6202,7 +6500,7 @@
         </w:tc>
         <w:tc>
           <w:tcPr>
-            <w:tcW w:w="4563" w:type="dxa"/>
+            <w:tcW w:w="4578" w:type="dxa"/>
             <w:vAlign w:val="center"/>
           </w:tcPr>
           <w:p>
@@ -6235,11 +6533,11 @@
       </w:tr>
       <w:tr>
         <w:trPr>
-          <w:trHeight w:val="910"/>
+          <w:trHeight w:val="822"/>
         </w:trPr>
         <w:tc>
           <w:tcPr>
-            <w:tcW w:w="1806" w:type="dxa"/>
+            <w:tcW w:w="1812" w:type="dxa"/>
             <w:vAlign w:val="center"/>
           </w:tcPr>
           <w:p>
@@ -6270,7 +6568,7 @@
         </w:tc>
         <w:tc>
           <w:tcPr>
-            <w:tcW w:w="2209" w:type="dxa"/>
+            <w:tcW w:w="2216" w:type="dxa"/>
             <w:vAlign w:val="center"/>
           </w:tcPr>
           <w:p>
@@ -6301,7 +6599,7 @@
         </w:tc>
         <w:tc>
           <w:tcPr>
-            <w:tcW w:w="4563" w:type="dxa"/>
+            <w:tcW w:w="4578" w:type="dxa"/>
             <w:vAlign w:val="center"/>
           </w:tcPr>
           <w:p>
@@ -6321,11 +6619,11 @@
       </w:tr>
       <w:tr>
         <w:trPr>
-          <w:trHeight w:val="910"/>
+          <w:trHeight w:val="822"/>
         </w:trPr>
         <w:tc>
           <w:tcPr>
-            <w:tcW w:w="1806" w:type="dxa"/>
+            <w:tcW w:w="1812" w:type="dxa"/>
             <w:vAlign w:val="center"/>
           </w:tcPr>
           <w:p>
@@ -6342,7 +6640,15 @@
                 <w:b/>
                 <w:bCs/>
               </w:rPr>
-              <w:t>commsO</w:t>
+              <w:t>comm</w:t>
+            </w:r>
+            <w:r>
+              <w:rPr>
+                <w:rFonts w:ascii="Courier New" w:hAnsi="Courier New" w:cs="Courier New"/>
+                <w:b/>
+                <w:bCs/>
+              </w:rPr>
+              <w:t>O</w:t>
             </w:r>
             <w:r>
               <w:rPr>
@@ -6356,7 +6662,7 @@
         </w:tc>
         <w:tc>
           <w:tcPr>
-            <w:tcW w:w="2209" w:type="dxa"/>
+            <w:tcW w:w="2216" w:type="dxa"/>
             <w:vAlign w:val="center"/>
           </w:tcPr>
           <w:p>
@@ -6392,7 +6698,7 @@
         </w:tc>
         <w:tc>
           <w:tcPr>
-            <w:tcW w:w="4563" w:type="dxa"/>
+            <w:tcW w:w="4578" w:type="dxa"/>
             <w:vAlign w:val="center"/>
           </w:tcPr>
           <w:p>
@@ -6429,15 +6735,6 @@
     <w:p>
       <w:pPr>
         <w:spacing w:after="0" w:line="240" w:lineRule="auto"/>
-        <w:rPr>
-          <w:bCs/>
-          <w:u w:val="single"/>
-        </w:rPr>
-      </w:pPr>
-    </w:p>
-    <w:p>
-      <w:pPr>
-        <w:spacing w:after="0" w:line="240" w:lineRule="auto"/>
         <w:ind w:left="720" w:firstLine="720"/>
         <w:rPr>
           <w:bCs/>
@@ -6455,16 +6752,6 @@
         </w:rPr>
         <w:br/>
       </w:r>
-    </w:p>
-    <w:p>
-      <w:pPr>
-        <w:pStyle w:val="ListParagraph"/>
-        <w:spacing w:after="0" w:line="240" w:lineRule="auto"/>
-        <w:rPr>
-          <w:bCs/>
-          <w:u w:val="single"/>
-        </w:rPr>
-      </w:pPr>
     </w:p>
     <w:p>
       <w:pPr>
@@ -6596,21 +6883,23 @@
         </w:rPr>
         <w:br/>
       </w:r>
+      <w:proofErr w:type="spellStart"/>
       <w:r>
         <w:rPr>
           <w:rFonts w:ascii="Courier New" w:hAnsi="Courier New" w:cs="Courier New"/>
           <w:b/>
           <w:bCs/>
         </w:rPr>
-        <w:t xml:space="preserve">taskList = </w:t>
-      </w:r>
+        <w:t>taskList</w:t>
+      </w:r>
+      <w:proofErr w:type="spellEnd"/>
       <w:r>
         <w:rPr>
           <w:rFonts w:ascii="Courier New" w:hAnsi="Courier New" w:cs="Courier New"/>
           <w:b/>
           <w:bCs/>
         </w:rPr>
-        <w:t xml:space="preserve"> [  T</w:t>
+        <w:t xml:space="preserve"> </w:t>
       </w:r>
       <w:r>
         <w:rPr>
@@ -6618,7 +6907,57 @@
           <w:b/>
           <w:bCs/>
         </w:rPr>
-        <w:t xml:space="preserve">askEnum.GYRO_CALIB </w:t>
+        <w:t xml:space="preserve"> </w:t>
+      </w:r>
+      <w:r>
+        <w:rPr>
+          <w:rFonts w:ascii="Courier New" w:hAnsi="Courier New" w:cs="Courier New"/>
+          <w:b/>
+          <w:bCs/>
+        </w:rPr>
+        <w:t xml:space="preserve">= </w:t>
+      </w:r>
+      <w:r>
+        <w:rPr>
+          <w:rFonts w:ascii="Courier New" w:hAnsi="Courier New" w:cs="Courier New"/>
+          <w:b/>
+          <w:bCs/>
+        </w:rPr>
+        <w:t xml:space="preserve"> [  </w:t>
+      </w:r>
+      <w:r>
+        <w:rPr>
+          <w:rFonts w:ascii="Courier New" w:hAnsi="Courier New" w:cs="Courier New"/>
+          <w:b/>
+          <w:bCs/>
+        </w:rPr>
+        <w:t xml:space="preserve"> </w:t>
+      </w:r>
+      <w:proofErr w:type="spellStart"/>
+      <w:r>
+        <w:rPr>
+          <w:rFonts w:ascii="Courier New" w:hAnsi="Courier New" w:cs="Courier New"/>
+          <w:b/>
+          <w:bCs/>
+        </w:rPr>
+        <w:t>T</w:t>
+      </w:r>
+      <w:r>
+        <w:rPr>
+          <w:rFonts w:ascii="Courier New" w:hAnsi="Courier New" w:cs="Courier New"/>
+          <w:b/>
+          <w:bCs/>
+        </w:rPr>
+        <w:t>askEnum.GYRO_CALIB</w:t>
+      </w:r>
+      <w:proofErr w:type="spellEnd"/>
+      <w:r>
+        <w:rPr>
+          <w:rFonts w:ascii="Courier New" w:hAnsi="Courier New" w:cs="Courier New"/>
+          <w:b/>
+          <w:bCs/>
+        </w:rPr>
+        <w:t xml:space="preserve"> </w:t>
       </w:r>
       <w:r>
         <w:rPr>
@@ -6671,20 +7010,38 @@
       </w:r>
       <w:r>
         <w:rPr>
+          <w:bCs/>
+        </w:rPr>
+        <w:t xml:space="preserve">     </w:t>
+      </w:r>
+      <w:proofErr w:type="spellStart"/>
+      <w:r>
+        <w:rPr>
           <w:rFonts w:ascii="Courier New" w:hAnsi="Courier New" w:cs="Courier New"/>
           <w:b/>
           <w:bCs/>
         </w:rPr>
-        <w:t>TaskEnum.LINE_TRACK</w:t>
-      </w:r>
+        <w:t>TaskEnum.LINE_</w:t>
+      </w:r>
+      <w:proofErr w:type="gramStart"/>
       <w:r>
         <w:rPr>
           <w:rFonts w:ascii="Courier New" w:hAnsi="Courier New" w:cs="Courier New"/>
           <w:b/>
           <w:bCs/>
         </w:rPr>
+        <w:t>TRACK</w:t>
+      </w:r>
+      <w:proofErr w:type="spellEnd"/>
+      <w:r>
+        <w:rPr>
+          <w:rFonts w:ascii="Courier New" w:hAnsi="Courier New" w:cs="Courier New"/>
+          <w:b/>
+          <w:bCs/>
+        </w:rPr>
         <w:t xml:space="preserve"> ...</w:t>
       </w:r>
+      <w:proofErr w:type="gramEnd"/>
       <w:r>
         <w:rPr>
           <w:rFonts w:ascii="Courier New" w:hAnsi="Courier New" w:cs="Courier New"/>
@@ -6727,8 +7084,18 @@
           <w:b/>
           <w:bCs/>
         </w:rPr>
+        <w:t xml:space="preserve">  </w:t>
+      </w:r>
+      <w:proofErr w:type="spellStart"/>
+      <w:r>
+        <w:rPr>
+          <w:rFonts w:ascii="Courier New" w:hAnsi="Courier New" w:cs="Courier New"/>
+          <w:b/>
+          <w:bCs/>
+        </w:rPr>
         <w:t>TaskEnum.PARKING</w:t>
       </w:r>
+      <w:proofErr w:type="spellEnd"/>
       <w:r>
         <w:rPr>
           <w:rFonts w:ascii="Courier New" w:hAnsi="Courier New" w:cs="Courier New"/>
@@ -6743,6 +7110,14 @@
           <w:b/>
           <w:bCs/>
         </w:rPr>
+        <w:t xml:space="preserve"> </w:t>
+      </w:r>
+      <w:r>
+        <w:rPr>
+          <w:rFonts w:ascii="Courier New" w:hAnsi="Courier New" w:cs="Courier New"/>
+          <w:b/>
+          <w:bCs/>
+        </w:rPr>
         <w:t>];</w:t>
       </w:r>
     </w:p>
@@ -6754,13 +7129,6 @@
           <w:u w:val="single"/>
         </w:rPr>
       </w:pPr>
-      <w:r>
-        <w:rPr>
-          <w:bCs/>
-          <w:u w:val="single"/>
-        </w:rPr>
-        <w:br/>
-      </w:r>
     </w:p>
     <w:p>
       <w:pPr>
@@ -6795,11 +7163,19 @@
         </w:rPr>
         <w:br/>
       </w:r>
-      <w:r>
-        <w:rPr>
-          <w:bCs/>
-        </w:rPr>
-        <w:t>Each task’s status</w:t>
+      <w:proofErr w:type="gramStart"/>
+      <w:r>
+        <w:rPr>
+          <w:bCs/>
+        </w:rPr>
+        <w:t>Each</w:t>
+      </w:r>
+      <w:proofErr w:type="gramEnd"/>
+      <w:r>
+        <w:rPr>
+          <w:bCs/>
+        </w:rPr>
+        <w:t xml:space="preserve"> task’s status</w:t>
       </w:r>
       <w:r>
         <w:rPr>
@@ -6968,23 +7344,6 @@
           <w:bCs/>
         </w:rPr>
         <w:t xml:space="preserve">  This enables it to move to the next task on the list.</w:t>
-      </w:r>
-    </w:p>
-    <w:p>
-      <w:pPr>
-        <w:pStyle w:val="ListParagraph"/>
-        <w:spacing w:after="0" w:line="240" w:lineRule="auto"/>
-        <w:ind w:left="1440" w:right="3240"/>
-        <w:rPr>
-          <w:bCs/>
-          <w:u w:val="single"/>
-        </w:rPr>
-      </w:pPr>
-      <w:r>
-        <w:rPr>
-          <w:bCs/>
-        </w:rPr>
-        <w:br/>
       </w:r>
     </w:p>
     <w:p>
@@ -7000,6 +7359,7 @@
         <w:rPr>
           <w:bCs/>
         </w:rPr>
+        <w:lastRenderedPageBreak/>
         <w:t>STATEFLOW REPRESENTATION</w:t>
       </w:r>
       <w:r>
@@ -7084,7 +7444,6 @@
         <w:rPr>
           <w:bCs/>
         </w:rPr>
-        <w:lastRenderedPageBreak/>
         <w:br/>
         <w:t>Example Stateflow controller (and atomic subchart task):</w:t>
       </w:r>
@@ -7116,13 +7475,13 @@
               <wp:anchor distT="0" distB="0" distL="114300" distR="114300" simplePos="0" relativeHeight="251673600" behindDoc="0" locked="0" layoutInCell="1" allowOverlap="1" wp14:anchorId="5D459176" wp14:editId="50EA4212">
                 <wp:simplePos x="0" y="0"/>
                 <wp:positionH relativeFrom="column">
-                  <wp:posOffset>3594100</wp:posOffset>
+                  <wp:posOffset>3605530</wp:posOffset>
                 </wp:positionH>
                 <wp:positionV relativeFrom="paragraph">
-                  <wp:posOffset>656590</wp:posOffset>
+                  <wp:posOffset>560705</wp:posOffset>
                 </wp:positionV>
-                <wp:extent cx="107950" cy="2616200"/>
-                <wp:effectExtent l="57150" t="38100" r="25400" b="12700"/>
+                <wp:extent cx="45719" cy="2209800"/>
+                <wp:effectExtent l="57150" t="38100" r="69215" b="19050"/>
                 <wp:wrapNone/>
                 <wp:docPr id="30" name="Straight Arrow Connector 30"/>
                 <wp:cNvGraphicFramePr/>
@@ -7131,9 +7490,9 @@
                     <wps:wsp>
                       <wps:cNvCnPr/>
                       <wps:spPr>
-                        <a:xfrm flipH="1" flipV="1">
+                        <a:xfrm flipV="1">
                           <a:off x="0" y="0"/>
-                          <a:ext cx="107950" cy="2616200"/>
+                          <a:ext cx="45719" cy="2209800"/>
                         </a:xfrm>
                         <a:prstGeom prst="straightConnector1">
                           <a:avLst/>
@@ -7174,11 +7533,11 @@
           </mc:Choice>
           <mc:Fallback>
             <w:pict>
-              <v:shapetype w14:anchorId="04AFEBA1" id="_x0000_t32" coordsize="21600,21600" o:spt="32" o:oned="t" path="m,l21600,21600e" filled="f">
+              <v:shapetype w14:anchorId="75FD116F" id="_x0000_t32" coordsize="21600,21600" o:spt="32" o:oned="t" path="m,l21600,21600e" filled="f">
                 <v:path arrowok="t" fillok="f" o:connecttype="none"/>
                 <o:lock v:ext="edit" shapetype="t"/>
               </v:shapetype>
-              <v:shape id="Straight Arrow Connector 30" o:spid="_x0000_s1026" type="#_x0000_t32" style="position:absolute;margin-left:283pt;margin-top:51.7pt;width:8.5pt;height:206pt;flip:x y;z-index:251673600;visibility:visible;mso-wrap-style:square;mso-width-percent:0;mso-height-percent:0;mso-wrap-distance-left:9pt;mso-wrap-distance-top:0;mso-wrap-distance-right:9pt;mso-wrap-distance-bottom:0;mso-position-horizontal:absolute;mso-position-horizontal-relative:text;mso-position-vertical:absolute;mso-position-vertical-relative:text;mso-width-percent:0;mso-height-percent:0;mso-width-relative:margin;mso-height-relative:margin" o:gfxdata="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" strokecolor="red" strokeweight="2.75pt">
+              <v:shape id="Straight Arrow Connector 30" o:spid="_x0000_s1026" type="#_x0000_t32" style="position:absolute;margin-left:283.9pt;margin-top:44.15pt;width:3.6pt;height:174pt;flip:y;z-index:251673600;visibility:visible;mso-wrap-style:square;mso-width-percent:0;mso-height-percent:0;mso-wrap-distance-left:9pt;mso-wrap-distance-top:0;mso-wrap-distance-right:9pt;mso-wrap-distance-bottom:0;mso-position-horizontal:absolute;mso-position-horizontal-relative:text;mso-position-vertical:absolute;mso-position-vertical-relative:text;mso-width-percent:0;mso-height-percent:0;mso-width-relative:margin;mso-height-relative:margin" o:gfxdata="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" strokecolor="red" strokeweight="2.75pt">
                 <v:stroke endarrow="block" joinstyle="miter"/>
               </v:shape>
             </w:pict>
@@ -7191,8 +7550,8 @@
         </w:rPr>
         <w:drawing>
           <wp:inline distT="0" distB="0" distL="0" distR="0" wp14:anchorId="17639C60" wp14:editId="6372C63F">
-            <wp:extent cx="4107827" cy="2672562"/>
-            <wp:effectExtent l="0" t="0" r="6985" b="0"/>
+            <wp:extent cx="3395275" cy="2208974"/>
+            <wp:effectExtent l="0" t="0" r="0" b="1270"/>
             <wp:docPr id="26" name="Picture 26" descr="C:\Users\scastro\AppData\Local\Temp\SNAGHTML1ee534c8.PNG"/>
             <wp:cNvGraphicFramePr>
               <a:graphicFrameLocks xmlns:a="http://schemas.openxmlformats.org/drawingml/2006/main" noChangeAspect="1"/>
@@ -7207,7 +7566,7 @@
                     </pic:cNvPicPr>
                   </pic:nvPicPr>
                   <pic:blipFill>
-                    <a:blip r:embed="rId24">
+                    <a:blip r:embed="rId26" cstate="print">
                       <a:extLst>
                         <a:ext uri="{28A0092B-C50C-407E-A947-70E740481C1C}">
                           <a14:useLocalDpi xmlns:a14="http://schemas.microsoft.com/office/drawing/2010/main" val="0"/>
@@ -7222,7 +7581,7 @@
                   <pic:spPr bwMode="auto">
                     <a:xfrm>
                       <a:off x="0" y="0"/>
-                      <a:ext cx="4117231" cy="2678680"/>
+                      <a:ext cx="3424409" cy="2227929"/>
                     </a:xfrm>
                     <a:prstGeom prst="rect">
                       <a:avLst/>
@@ -7261,7 +7620,7 @@
         <mc:AlternateContent>
           <mc:Choice Requires="wps">
             <w:drawing>
-              <wp:anchor distT="0" distB="0" distL="114300" distR="114300" simplePos="0" relativeHeight="251671552" behindDoc="0" locked="0" layoutInCell="1" allowOverlap="1">
+              <wp:anchor distT="0" distB="0" distL="114300" distR="114300" simplePos="0" relativeHeight="251671552" behindDoc="0" locked="0" layoutInCell="1" allowOverlap="1" wp14:anchorId="598DD53A" wp14:editId="3139FAD2">
                 <wp:simplePos x="0" y="0"/>
                 <wp:positionH relativeFrom="column">
                   <wp:posOffset>2374900</wp:posOffset>
@@ -7322,7 +7681,11 @@
           </mc:Choice>
           <mc:Fallback>
             <w:pict>
-              <v:shape w14:anchorId="2733050B" id="Straight Arrow Connector 29" o:spid="_x0000_s1026" type="#_x0000_t32" style="position:absolute;margin-left:187pt;margin-top:36.9pt;width:15pt;height:41.5pt;z-index:251671552;visibility:visible;mso-wrap-style:square;mso-width-percent:0;mso-height-percent:0;mso-wrap-distance-left:9pt;mso-wrap-distance-top:0;mso-wrap-distance-right:9pt;mso-wrap-distance-bottom:0;mso-position-horizontal:absolute;mso-position-horizontal-relative:text;mso-position-vertical:absolute;mso-position-vertical-relative:text;mso-width-percent:0;mso-height-percent:0;mso-width-relative:margin;mso-height-relative:margin" o:gfxdata="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" strokecolor="red" strokeweight="2.75pt">
+              <v:shapetype w14:anchorId="4E3E62D6" id="_x0000_t32" coordsize="21600,21600" o:spt="32" o:oned="t" path="m,l21600,21600e" filled="f">
+                <v:path arrowok="t" fillok="f" o:connecttype="none"/>
+                <o:lock v:ext="edit" shapetype="t"/>
+              </v:shapetype>
+              <v:shape id="Straight Arrow Connector 29" o:spid="_x0000_s1026" type="#_x0000_t32" style="position:absolute;margin-left:187pt;margin-top:36.9pt;width:15pt;height:41.5pt;z-index:251671552;visibility:visible;mso-wrap-style:square;mso-width-percent:0;mso-height-percent:0;mso-wrap-distance-left:9pt;mso-wrap-distance-top:0;mso-wrap-distance-right:9pt;mso-wrap-distance-bottom:0;mso-position-horizontal:absolute;mso-position-horizontal-relative:text;mso-position-vertical:absolute;mso-position-vertical-relative:text;mso-width-percent:0;mso-height-percent:0;mso-width-relative:margin;mso-height-relative:margin" o:gfxdata="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" strokecolor="red" strokeweight="2.75pt">
                 <v:stroke endarrow="block" joinstyle="miter"/>
               </v:shape>
             </w:pict>
@@ -7334,7 +7697,7 @@
           <w:noProof/>
         </w:rPr>
         <w:drawing>
-          <wp:inline distT="0" distB="0" distL="0" distR="0">
+          <wp:inline distT="0" distB="0" distL="0" distR="0" wp14:anchorId="18582195" wp14:editId="080D1C10">
             <wp:extent cx="3541994" cy="656321"/>
             <wp:effectExtent l="0" t="0" r="1905" b="0"/>
             <wp:docPr id="28" name="Picture 28" descr="C:\Users\scastro\AppData\Local\Temp\SNAGHTML1eec0c80.PNG"/>
@@ -7351,7 +7714,7 @@
                     </pic:cNvPicPr>
                   </pic:nvPicPr>
                   <pic:blipFill>
-                    <a:blip r:embed="rId25">
+                    <a:blip r:embed="rId27">
                       <a:extLst>
                         <a:ext uri="{28A0092B-C50C-407E-A947-70E740481C1C}">
                           <a14:useLocalDpi xmlns:a14="http://schemas.microsoft.com/office/drawing/2010/main" val="0"/>
@@ -7481,7 +7844,11 @@
           </mc:Choice>
           <mc:Fallback>
             <w:pict>
-              <v:shape w14:anchorId="077ECD51" id="_x0000_s1029" type="#_x0000_t202" style="position:absolute;left:0;text-align:left;margin-left:354pt;margin-top:3.6pt;width:44.75pt;height:20.3pt;z-index:251670528;visibility:visible;mso-wrap-style:square;mso-width-percent:0;mso-height-percent:0;mso-wrap-distance-left:9pt;mso-wrap-distance-top:3.6pt;mso-wrap-distance-right:9pt;mso-wrap-distance-bottom:3.6pt;mso-position-horizontal:absolute;mso-position-horizontal-relative:text;mso-position-vertical:absolute;mso-position-vertical-relative:text;mso-width-percent:0;mso-height-percent:0;mso-width-relative:margin;mso-height-relative:margin;v-text-anchor:top" o:gfxdata="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" stroked="f">
+              <v:shapetype w14:anchorId="077ECD51" id="_x0000_t202" coordsize="21600,21600" o:spt="202" path="m,l,21600r21600,l21600,xe">
+                <v:stroke joinstyle="miter"/>
+                <v:path gradientshapeok="t" o:connecttype="rect"/>
+              </v:shapetype>
+              <v:shape id="_x0000_s1029" type="#_x0000_t202" style="position:absolute;left:0;text-align:left;margin-left:354pt;margin-top:3.6pt;width:44.75pt;height:20.3pt;z-index:251670528;visibility:visible;mso-wrap-style:square;mso-width-percent:0;mso-height-percent:0;mso-wrap-distance-left:9pt;mso-wrap-distance-top:3.6pt;mso-wrap-distance-right:9pt;mso-wrap-distance-bottom:3.6pt;mso-position-horizontal:absolute;mso-position-horizontal-relative:text;mso-position-vertical:absolute;mso-position-vertical-relative:text;mso-width-percent:0;mso-height-percent:0;mso-width-relative:margin;mso-height-relative:margin;v-text-anchor:top" o:gfxdata="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" stroked="f">
                 <v:textbox>
                   <w:txbxContent>
                     <w:p>
@@ -7524,7 +7891,7 @@
                     <pic:cNvPicPr/>
                   </pic:nvPicPr>
                   <pic:blipFill>
-                    <a:blip r:embed="rId26"/>
+                    <a:blip r:embed="rId28"/>
                     <a:stretch>
                       <a:fillRect/>
                     </a:stretch>
@@ -7553,14 +7920,6 @@
     <w:p>
       <w:pPr>
         <w:pStyle w:val="ListParagraph"/>
-        <w:spacing w:after="0" w:line="240" w:lineRule="auto"/>
-        <w:ind w:left="1440"/>
-        <w:jc w:val="center"/>
-      </w:pPr>
-    </w:p>
-    <w:p>
-      <w:pPr>
-        <w:pStyle w:val="ListParagraph"/>
         <w:numPr>
           <w:ilvl w:val="0"/>
           <w:numId w:val="6"/>
@@ -7700,7 +8059,25 @@
           <w:bCs/>
         </w:rPr>
         <w:br/>
-        <w:t>The robot models are placed in simulation variants and the communication values are passed via the root level I/O ports in each robot model.</w:t>
+        <w:t>Each robot model is connected in a closed-loop configuration, using model referencing.  The robot plant variant subsystems are set to simulation variants.  C</w:t>
+      </w:r>
+      <w:r>
+        <w:rPr>
+          <w:bCs/>
+        </w:rPr>
+        <w:t xml:space="preserve">ommunication values are passed </w:t>
+      </w:r>
+      <w:r>
+        <w:rPr>
+          <w:bCs/>
+        </w:rPr>
+        <w:t xml:space="preserve">in and out of the robot models </w:t>
+      </w:r>
+      <w:r>
+        <w:rPr>
+          <w:bCs/>
+        </w:rPr>
+        <w:t>via the root level I/O ports in each model.</w:t>
       </w:r>
     </w:p>
     <w:p>
@@ -7745,7 +8122,7 @@
                     <pic:cNvPicPr/>
                   </pic:nvPicPr>
                   <pic:blipFill>
-                    <a:blip r:embed="rId27"/>
+                    <a:blip r:embed="rId29"/>
                     <a:stretch>
                       <a:fillRect/>
                     </a:stretch>
@@ -7799,10 +8176,190 @@
       </w:pPr>
       <w:r>
         <w:rPr>
+          <w:b/>
+          <w:bCs/>
           <w:noProof/>
+          <w:sz w:val="24"/>
+        </w:rPr>
+        <mc:AlternateContent>
+          <mc:Choice Requires="wps">
+            <w:drawing>
+              <wp:anchor distT="45720" distB="45720" distL="114300" distR="114300" simplePos="0" relativeHeight="251676672" behindDoc="0" locked="0" layoutInCell="1" allowOverlap="1" wp14:anchorId="0CB0C546" wp14:editId="748CCFEB">
+                <wp:simplePos x="0" y="0"/>
+                <wp:positionH relativeFrom="column">
+                  <wp:posOffset>4616450</wp:posOffset>
+                </wp:positionH>
+                <wp:positionV relativeFrom="paragraph">
+                  <wp:posOffset>34925</wp:posOffset>
+                </wp:positionV>
+                <wp:extent cx="952500" cy="431800"/>
+                <wp:effectExtent l="0" t="0" r="0" b="6350"/>
+                <wp:wrapNone/>
+                <wp:docPr id="193" name="Text Box 2"/>
+                <wp:cNvGraphicFramePr>
+                  <a:graphicFrameLocks xmlns:a="http://schemas.openxmlformats.org/drawingml/2006/main"/>
+                </wp:cNvGraphicFramePr>
+                <a:graphic xmlns:a="http://schemas.openxmlformats.org/drawingml/2006/main">
+                  <a:graphicData uri="http://schemas.microsoft.com/office/word/2010/wordprocessingShape">
+                    <wps:wsp>
+                      <wps:cNvSpPr txBox="1">
+                        <a:spLocks noChangeArrowheads="1"/>
+                      </wps:cNvSpPr>
+                      <wps:spPr bwMode="auto">
+                        <a:xfrm>
+                          <a:off x="0" y="0"/>
+                          <a:ext cx="952500" cy="431800"/>
+                        </a:xfrm>
+                        <a:prstGeom prst="rect">
+                          <a:avLst/>
+                        </a:prstGeom>
+                        <a:solidFill>
+                          <a:srgbClr val="FFFFFF"/>
+                        </a:solidFill>
+                        <a:ln w="9525">
+                          <a:noFill/>
+                          <a:miter lim="800000"/>
+                          <a:headEnd/>
+                          <a:tailEnd/>
+                        </a:ln>
+                      </wps:spPr>
+                      <wps:txbx>
+                        <w:txbxContent>
+                          <w:p>
+                            <w:pPr>
+                              <w:rPr>
+                                <w:b/>
+                              </w:rPr>
+                            </w:pPr>
+                            <w:r>
+                              <w:rPr>
+                                <w:b/>
+                              </w:rPr>
+                              <w:t>Reference to robot model</w:t>
+                            </w:r>
+                          </w:p>
+                        </w:txbxContent>
+                      </wps:txbx>
+                      <wps:bodyPr rot="0" vert="horz" wrap="square" lIns="91440" tIns="45720" rIns="91440" bIns="45720" anchor="t" anchorCtr="0">
+                        <a:noAutofit/>
+                      </wps:bodyPr>
+                    </wps:wsp>
+                  </a:graphicData>
+                </a:graphic>
+                <wp14:sizeRelH relativeFrom="margin">
+                  <wp14:pctWidth>0</wp14:pctWidth>
+                </wp14:sizeRelH>
+                <wp14:sizeRelV relativeFrom="margin">
+                  <wp14:pctHeight>0</wp14:pctHeight>
+                </wp14:sizeRelV>
+              </wp:anchor>
+            </w:drawing>
+          </mc:Choice>
+          <mc:Fallback>
+            <w:pict>
+              <v:shape w14:anchorId="0CB0C546" id="_x0000_s1030" type="#_x0000_t202" style="position:absolute;left:0;text-align:left;margin-left:363.5pt;margin-top:2.75pt;width:75pt;height:34pt;z-index:251676672;visibility:visible;mso-wrap-style:square;mso-width-percent:0;mso-height-percent:0;mso-wrap-distance-left:9pt;mso-wrap-distance-top:3.6pt;mso-wrap-distance-right:9pt;mso-wrap-distance-bottom:3.6pt;mso-position-horizontal:absolute;mso-position-horizontal-relative:text;mso-position-vertical:absolute;mso-position-vertical-relative:text;mso-width-percent:0;mso-height-percent:0;mso-width-relative:margin;mso-height-relative:margin;v-text-anchor:top" o:gfxdata="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" stroked="f">
+                <v:textbox>
+                  <w:txbxContent>
+                    <w:p>
+                      <w:pPr>
+                        <w:rPr>
+                          <w:b/>
+                        </w:rPr>
+                      </w:pPr>
+                      <w:r>
+                        <w:rPr>
+                          <w:b/>
+                        </w:rPr>
+                        <w:t>Reference to robot model</w:t>
+                      </w:r>
+                    </w:p>
+                  </w:txbxContent>
+                </v:textbox>
+              </v:shape>
+            </w:pict>
+          </mc:Fallback>
+        </mc:AlternateContent>
+      </w:r>
+      <w:r>
+        <w:rPr>
+          <w:noProof/>
+        </w:rPr>
+        <mc:AlternateContent>
+          <mc:Choice Requires="wps">
+            <w:drawing>
+              <wp:anchor distT="0" distB="0" distL="114300" distR="114300" simplePos="0" relativeHeight="251674624" behindDoc="0" locked="0" layoutInCell="1" allowOverlap="1" wp14:anchorId="4A6F4619" wp14:editId="29E11695">
+                <wp:simplePos x="0" y="0"/>
+                <wp:positionH relativeFrom="column">
+                  <wp:posOffset>3435350</wp:posOffset>
+                </wp:positionH>
+                <wp:positionV relativeFrom="paragraph">
+                  <wp:posOffset>60325</wp:posOffset>
+                </wp:positionV>
+                <wp:extent cx="1143000" cy="749300"/>
+                <wp:effectExtent l="0" t="0" r="19050" b="12700"/>
+                <wp:wrapNone/>
+                <wp:docPr id="192" name="Rectangle 192"/>
+                <wp:cNvGraphicFramePr/>
+                <a:graphic xmlns:a="http://schemas.openxmlformats.org/drawingml/2006/main">
+                  <a:graphicData uri="http://schemas.microsoft.com/office/word/2010/wordprocessingShape">
+                    <wps:wsp>
+                      <wps:cNvSpPr/>
+                      <wps:spPr>
+                        <a:xfrm>
+                          <a:off x="0" y="0"/>
+                          <a:ext cx="1143000" cy="749300"/>
+                        </a:xfrm>
+                        <a:prstGeom prst="rect">
+                          <a:avLst/>
+                        </a:prstGeom>
+                        <a:noFill/>
+                        <a:ln w="22225">
+                          <a:solidFill>
+                            <a:srgbClr val="FF0000"/>
+                          </a:solidFill>
+                        </a:ln>
+                      </wps:spPr>
+                      <wps:style>
+                        <a:lnRef idx="2">
+                          <a:schemeClr val="accent1">
+                            <a:shade val="50000"/>
+                          </a:schemeClr>
+                        </a:lnRef>
+                        <a:fillRef idx="1">
+                          <a:schemeClr val="accent1"/>
+                        </a:fillRef>
+                        <a:effectRef idx="0">
+                          <a:schemeClr val="accent1"/>
+                        </a:effectRef>
+                        <a:fontRef idx="minor">
+                          <a:schemeClr val="lt1"/>
+                        </a:fontRef>
+                      </wps:style>
+                      <wps:bodyPr rot="0" spcFirstLastPara="0" vertOverflow="overflow" horzOverflow="overflow" vert="horz" wrap="square" lIns="91440" tIns="45720" rIns="91440" bIns="45720" numCol="1" spcCol="0" rtlCol="0" fromWordArt="0" anchor="ctr" anchorCtr="0" forceAA="0" compatLnSpc="1">
+                        <a:prstTxWarp prst="textNoShape">
+                          <a:avLst/>
+                        </a:prstTxWarp>
+                        <a:noAutofit/>
+                      </wps:bodyPr>
+                    </wps:wsp>
+                  </a:graphicData>
+                </a:graphic>
+              </wp:anchor>
+            </w:drawing>
+          </mc:Choice>
+          <mc:Fallback>
+            <w:pict>
+              <v:rect w14:anchorId="0F28A451" id="Rectangle 192" o:spid="_x0000_s1026" style="position:absolute;margin-left:270.5pt;margin-top:4.75pt;width:90pt;height:59pt;z-index:251674624;visibility:visible;mso-wrap-style:square;mso-wrap-distance-left:9pt;mso-wrap-distance-top:0;mso-wrap-distance-right:9pt;mso-wrap-distance-bottom:0;mso-position-horizontal:absolute;mso-position-horizontal-relative:text;mso-position-vertical:absolute;mso-position-vertical-relative:text;v-text-anchor:middle" o:gfxdata="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" filled="f" strokecolor="red" strokeweight="1.75pt"/>
+            </w:pict>
+          </mc:Fallback>
+        </mc:AlternateContent>
+      </w:r>
+      <w:r>
+        <w:rPr>
+          <w:noProof/>
         </w:rPr>
         <w:drawing>
-          <wp:inline distT="0" distB="0" distL="0" distR="0" wp14:anchorId="772A875E" wp14:editId="53A5B606">
+          <wp:inline distT="0" distB="0" distL="0" distR="0" wp14:anchorId="3B2C2261" wp14:editId="272FAB52">
             <wp:extent cx="4718858" cy="1663700"/>
             <wp:effectExtent l="19050" t="19050" r="24765" b="12700"/>
             <wp:docPr id="5" name="Picture 5"/>
@@ -7817,7 +8374,7 @@
                     <pic:cNvPicPr/>
                   </pic:nvPicPr>
                   <pic:blipFill>
-                    <a:blip r:embed="rId28"/>
+                    <a:blip r:embed="rId30"/>
                     <a:stretch>
                       <a:fillRect/>
                     </a:stretch>
@@ -7894,30 +8451,6 @@
     <w:p>
       <w:pPr>
         <w:pStyle w:val="ListParagraph"/>
-        <w:spacing w:after="0" w:line="240" w:lineRule="auto"/>
-        <w:ind w:left="1080"/>
-        <w:rPr>
-          <w:b/>
-          <w:bCs/>
-          <w:sz w:val="24"/>
-        </w:rPr>
-      </w:pPr>
-    </w:p>
-    <w:p>
-      <w:pPr>
-        <w:pStyle w:val="ListParagraph"/>
-        <w:spacing w:after="0" w:line="240" w:lineRule="auto"/>
-        <w:ind w:left="1080"/>
-        <w:rPr>
-          <w:b/>
-          <w:bCs/>
-          <w:sz w:val="24"/>
-        </w:rPr>
-      </w:pPr>
-    </w:p>
-    <w:p>
-      <w:pPr>
-        <w:pStyle w:val="ListParagraph"/>
         <w:numPr>
           <w:ilvl w:val="2"/>
           <w:numId w:val="6"/>
@@ -8039,7 +8572,7 @@
                     <pic:cNvPicPr/>
                   </pic:nvPicPr>
                   <pic:blipFill>
-                    <a:blip r:embed="rId29"/>
+                    <a:blip r:embed="rId31"/>
                     <a:stretch>
                       <a:fillRect/>
                     </a:stretch>
@@ -8632,7 +9165,21 @@
         <w:rPr>
           <w:bCs/>
         </w:rPr>
-        <w:t xml:space="preserve"> processing, Zumobot processing, and comm</w:t>
+        <w:t xml:space="preserve"> processing, </w:t>
+      </w:r>
+      <w:proofErr w:type="spellStart"/>
+      <w:r>
+        <w:rPr>
+          <w:bCs/>
+        </w:rPr>
+        <w:t>Zumobot</w:t>
+      </w:r>
+      <w:proofErr w:type="spellEnd"/>
+      <w:r>
+        <w:rPr>
+          <w:bCs/>
+        </w:rPr>
+        <w:t xml:space="preserve"> processing, and comm</w:t>
       </w:r>
       <w:r>
         <w:rPr>

</xml_diff>